<commit_message>
worked on binary classifier hw
</commit_message>
<xml_diff>
--- a/BinaryClassifierHomework/Allee Machine Learning Binary classifier home work.docx
+++ b/BinaryClassifierHomework/Allee Machine Learning Binary classifier home work.docx
@@ -10,13 +10,8 @@
     <w:p/>
     <w:p>
       <w:r>
-        <w:t xml:space="preserve">Due:  Start of </w:t>
-      </w:r>
-      <w:proofErr w:type="gramStart"/>
-      <w:r>
-        <w:t>class  Feb</w:t>
-      </w:r>
-      <w:proofErr w:type="gramEnd"/>
+        <w:t>Due:  Start of class  Feb</w:t>
+      </w:r>
     </w:p>
     <w:p/>
     <w:p>
@@ -85,8 +80,6 @@
             </w:r>
           </w:p>
         </w:tc>
-        <w:bookmarkStart w:id="0" w:name="_GoBack"/>
-        <w:bookmarkEnd w:id="0"/>
       </w:tr>
       <w:tr>
         <w:tc>
@@ -315,6 +308,84 @@
         <w:t>Create the confusion matrix for data set 1.</w:t>
       </w:r>
     </w:p>
+    <w:tbl>
+      <w:tblPr>
+        <w:tblStyle w:val="TableGrid"/>
+        <w:tblW w:w="0" w:type="auto"/>
+        <w:tblInd w:w="1080" w:type="dxa"/>
+        <w:tblLook w:val="04A0" w:firstRow="1" w:lastRow="0" w:firstColumn="1" w:lastColumn="0" w:noHBand="0" w:noVBand="1"/>
+      </w:tblPr>
+      <w:tblGrid>
+        <w:gridCol w:w="3775"/>
+        <w:gridCol w:w="3775"/>
+      </w:tblGrid>
+      <w:tr>
+        <w:tc>
+          <w:tcPr>
+            <w:tcW w:w="4315" w:type="dxa"/>
+          </w:tcPr>
+          <w:p>
+            <w:pPr>
+              <w:pStyle w:val="ListParagraph"/>
+              <w:ind w:left="0"/>
+            </w:pPr>
+            <w:r>
+              <w:t>6</w:t>
+            </w:r>
+          </w:p>
+        </w:tc>
+        <w:tc>
+          <w:tcPr>
+            <w:tcW w:w="4315" w:type="dxa"/>
+          </w:tcPr>
+          <w:p>
+            <w:pPr>
+              <w:pStyle w:val="ListParagraph"/>
+              <w:ind w:left="0"/>
+            </w:pPr>
+            <w:r>
+              <w:t>0</w:t>
+            </w:r>
+          </w:p>
+        </w:tc>
+      </w:tr>
+      <w:tr>
+        <w:tc>
+          <w:tcPr>
+            <w:tcW w:w="4315" w:type="dxa"/>
+          </w:tcPr>
+          <w:p>
+            <w:pPr>
+              <w:pStyle w:val="ListParagraph"/>
+              <w:ind w:left="0"/>
+            </w:pPr>
+            <w:r>
+              <w:t>1</w:t>
+            </w:r>
+          </w:p>
+        </w:tc>
+        <w:tc>
+          <w:tcPr>
+            <w:tcW w:w="4315" w:type="dxa"/>
+          </w:tcPr>
+          <w:p>
+            <w:pPr>
+              <w:pStyle w:val="ListParagraph"/>
+              <w:ind w:left="0"/>
+            </w:pPr>
+            <w:r>
+              <w:t>3</w:t>
+            </w:r>
+          </w:p>
+        </w:tc>
+      </w:tr>
+    </w:tbl>
+    <w:p>
+      <w:pPr>
+        <w:pStyle w:val="ListParagraph"/>
+        <w:ind w:left="1080"/>
+      </w:pPr>
+    </w:p>
     <w:p>
       <w:pPr>
         <w:pStyle w:val="ListParagraph"/>
@@ -330,6 +401,42 @@
     <w:p>
       <w:pPr>
         <w:pStyle w:val="ListParagraph"/>
+        <w:ind w:left="1080"/>
+      </w:pPr>
+      <w:r>
+        <w:t>9/10</w:t>
+      </w:r>
+    </w:p>
+    <w:p>
+      <w:pPr>
+        <w:pStyle w:val="ListParagraph"/>
+        <w:ind w:left="1080"/>
+      </w:pPr>
+      <w:r>
+        <w:t>1</w:t>
+      </w:r>
+    </w:p>
+    <w:p>
+      <w:pPr>
+        <w:pStyle w:val="ListParagraph"/>
+        <w:ind w:left="1080"/>
+      </w:pPr>
+      <w:r>
+        <w:t>6/7</w:t>
+      </w:r>
+    </w:p>
+    <w:p>
+      <w:pPr>
+        <w:pStyle w:val="ListParagraph"/>
+        <w:ind w:left="1080"/>
+      </w:pPr>
+      <w:r>
+        <w:t>1</w:t>
+      </w:r>
+    </w:p>
+    <w:p>
+      <w:pPr>
+        <w:pStyle w:val="ListParagraph"/>
         <w:numPr>
           <w:ilvl w:val="1"/>
           <w:numId w:val="1"/>
@@ -337,6 +444,24 @@
       </w:pPr>
       <w:r>
         <w:t>Compute the F and G score</w:t>
+      </w:r>
+    </w:p>
+    <w:p>
+      <w:pPr>
+        <w:pStyle w:val="ListParagraph"/>
+        <w:ind w:left="1080"/>
+      </w:pPr>
+      <w:r>
+        <w:t>.923</w:t>
+      </w:r>
+    </w:p>
+    <w:p>
+      <w:pPr>
+        <w:pStyle w:val="ListParagraph"/>
+        <w:ind w:left="1080"/>
+      </w:pPr>
+      <w:r>
+        <w:t>.9258</w:t>
       </w:r>
     </w:p>
     <w:p>
@@ -363,6 +488,84 @@
         <w:t>Create the confusion matrix for data set 1.</w:t>
       </w:r>
     </w:p>
+    <w:tbl>
+      <w:tblPr>
+        <w:tblStyle w:val="TableGrid"/>
+        <w:tblW w:w="0" w:type="auto"/>
+        <w:tblInd w:w="1080" w:type="dxa"/>
+        <w:tblLook w:val="04A0" w:firstRow="1" w:lastRow="0" w:firstColumn="1" w:lastColumn="0" w:noHBand="0" w:noVBand="1"/>
+      </w:tblPr>
+      <w:tblGrid>
+        <w:gridCol w:w="3775"/>
+        <w:gridCol w:w="3775"/>
+      </w:tblGrid>
+      <w:tr>
+        <w:tc>
+          <w:tcPr>
+            <w:tcW w:w="4315" w:type="dxa"/>
+          </w:tcPr>
+          <w:p>
+            <w:pPr>
+              <w:pStyle w:val="ListParagraph"/>
+              <w:ind w:left="0"/>
+            </w:pPr>
+            <w:r>
+              <w:t>5</w:t>
+            </w:r>
+          </w:p>
+        </w:tc>
+        <w:tc>
+          <w:tcPr>
+            <w:tcW w:w="4315" w:type="dxa"/>
+          </w:tcPr>
+          <w:p>
+            <w:pPr>
+              <w:pStyle w:val="ListParagraph"/>
+              <w:ind w:left="0"/>
+            </w:pPr>
+            <w:r>
+              <w:t>0</w:t>
+            </w:r>
+          </w:p>
+        </w:tc>
+      </w:tr>
+      <w:tr>
+        <w:tc>
+          <w:tcPr>
+            <w:tcW w:w="4315" w:type="dxa"/>
+          </w:tcPr>
+          <w:p>
+            <w:pPr>
+              <w:pStyle w:val="ListParagraph"/>
+              <w:ind w:left="0"/>
+            </w:pPr>
+            <w:r>
+              <w:t>4</w:t>
+            </w:r>
+          </w:p>
+        </w:tc>
+        <w:tc>
+          <w:tcPr>
+            <w:tcW w:w="4315" w:type="dxa"/>
+          </w:tcPr>
+          <w:p>
+            <w:pPr>
+              <w:pStyle w:val="ListParagraph"/>
+              <w:ind w:left="0"/>
+            </w:pPr>
+            <w:r>
+              <w:t>1</w:t>
+            </w:r>
+          </w:p>
+        </w:tc>
+      </w:tr>
+    </w:tbl>
+    <w:p>
+      <w:pPr>
+        <w:pStyle w:val="ListParagraph"/>
+        <w:ind w:left="1080"/>
+      </w:pPr>
+    </w:p>
     <w:p>
       <w:pPr>
         <w:pStyle w:val="ListParagraph"/>
@@ -378,6 +581,42 @@
     <w:p>
       <w:pPr>
         <w:pStyle w:val="ListParagraph"/>
+        <w:ind w:left="1080"/>
+      </w:pPr>
+      <w:r>
+        <w:t>3/5</w:t>
+      </w:r>
+    </w:p>
+    <w:p>
+      <w:pPr>
+        <w:pStyle w:val="ListParagraph"/>
+        <w:ind w:left="1080"/>
+      </w:pPr>
+      <w:r>
+        <w:t>1</w:t>
+      </w:r>
+    </w:p>
+    <w:p>
+      <w:pPr>
+        <w:pStyle w:val="ListParagraph"/>
+        <w:ind w:left="1080"/>
+      </w:pPr>
+      <w:r>
+        <w:t>5/9</w:t>
+      </w:r>
+    </w:p>
+    <w:p>
+      <w:pPr>
+        <w:pStyle w:val="ListParagraph"/>
+        <w:ind w:left="1080"/>
+      </w:pPr>
+      <w:r>
+        <w:t>1</w:t>
+      </w:r>
+    </w:p>
+    <w:p>
+      <w:pPr>
+        <w:pStyle w:val="ListParagraph"/>
         <w:numPr>
           <w:ilvl w:val="1"/>
           <w:numId w:val="1"/>
@@ -386,6 +625,26 @@
       <w:r>
         <w:t>Compute the F and G score</w:t>
       </w:r>
+    </w:p>
+    <w:p>
+      <w:pPr>
+        <w:pStyle w:val="ListParagraph"/>
+        <w:ind w:left="1080"/>
+      </w:pPr>
+      <w:r>
+        <w:t>.714</w:t>
+      </w:r>
+    </w:p>
+    <w:p>
+      <w:pPr>
+        <w:pStyle w:val="ListParagraph"/>
+        <w:ind w:left="1080"/>
+      </w:pPr>
+      <w:r>
+        <w:t>.745</w:t>
+      </w:r>
+      <w:bookmarkStart w:id="0" w:name="_GoBack"/>
+      <w:bookmarkEnd w:id="0"/>
     </w:p>
     <w:p>
       <w:pPr>
@@ -396,6 +655,7 @@
         </w:numPr>
       </w:pPr>
       <w:r>
+        <w:lastRenderedPageBreak/>
         <w:t>Which of the previous classifier</w:t>
       </w:r>
       <w:r>
@@ -451,7 +711,7 @@
           <v:shape id="_x0000_i1025" type="#_x0000_t75" style="width:63.75pt;height:33.75pt" o:ole="">
             <v:imagedata r:id="rId5" o:title=""/>
           </v:shape>
-          <o:OLEObject Type="Embed" ProgID="Equation.3" ShapeID="_x0000_i1025" DrawAspect="Content" ObjectID="_1611477650" r:id="rId6"/>
+          <o:OLEObject Type="Embed" ProgID="Equation.3" ShapeID="_x0000_i1025" DrawAspect="Content" ObjectID="_1611602180" r:id="rId6"/>
         </w:object>
       </w:r>
     </w:p>
@@ -514,7 +774,6 @@
     <w:p/>
     <w:p>
       <w:r>
-        <w:lastRenderedPageBreak/>
         <w:t xml:space="preserve">This makes it suitable to use as a classifier with two parameters that returns a probability.  W specifies the steepness of the transition.  (Larger W is steeper).  K specifies the middle of sigmoid. (Where the probability is </w:t>
       </w:r>
       <w:r>
@@ -530,7 +789,7 @@
           <v:shape id="_x0000_i1026" type="#_x0000_t75" style="width:113.25pt;height:39pt" o:ole="">
             <v:imagedata r:id="rId8" o:title=""/>
           </v:shape>
-          <o:OLEObject Type="Embed" ProgID="Equation.3" ShapeID="_x0000_i1026" DrawAspect="Content" ObjectID="_1611477651" r:id="rId9"/>
+          <o:OLEObject Type="Embed" ProgID="Equation.3" ShapeID="_x0000_i1026" DrawAspect="Content" ObjectID="_1611602181" r:id="rId9"/>
         </w:object>
       </w:r>
     </w:p>
@@ -540,13 +799,8 @@
         <w:t xml:space="preserve">a) </w:t>
       </w:r>
       <w:r>
-        <w:t xml:space="preserve">Fill in the following table </w:t>
-      </w:r>
-      <w:proofErr w:type="gramStart"/>
-      <w:r>
-        <w:t xml:space="preserve">using </w:t>
-      </w:r>
-      <w:proofErr w:type="gramEnd"/>
+        <w:t xml:space="preserve">Fill in the following table using </w:t>
+      </w:r>
       <w:r>
         <w:rPr>
           <w:position w:val="-30"/>
@@ -555,7 +809,7 @@
           <v:shape id="_x0000_i1027" type="#_x0000_t75" style="width:99pt;height:39pt" o:ole="">
             <v:imagedata r:id="rId10" o:title=""/>
           </v:shape>
-          <o:OLEObject Type="Embed" ProgID="Equation.3" ShapeID="_x0000_i1027" DrawAspect="Content" ObjectID="_1611477652" r:id="rId11"/>
+          <o:OLEObject Type="Embed" ProgID="Equation.3" ShapeID="_x0000_i1027" DrawAspect="Content" ObjectID="_1611602182" r:id="rId11"/>
         </w:object>
       </w:r>
       <w:r>
@@ -1044,13 +1298,8 @@
     <w:p/>
     <w:p>
       <w:r>
-        <w:t xml:space="preserve">c) Fill in the following table </w:t>
-      </w:r>
-      <w:proofErr w:type="gramStart"/>
-      <w:r>
-        <w:t xml:space="preserve">using </w:t>
-      </w:r>
-      <w:proofErr w:type="gramEnd"/>
+        <w:t xml:space="preserve">c) Fill in the following table using </w:t>
+      </w:r>
       <w:r>
         <w:rPr>
           <w:position w:val="-30"/>
@@ -1059,7 +1308,7 @@
           <v:shape id="_x0000_i1028" type="#_x0000_t75" style="width:99.75pt;height:39pt" o:ole="">
             <v:imagedata r:id="rId12" o:title=""/>
           </v:shape>
-          <o:OLEObject Type="Embed" ProgID="Equation.3" ShapeID="_x0000_i1028" DrawAspect="Content" ObjectID="_1611477653" r:id="rId13"/>
+          <o:OLEObject Type="Embed" ProgID="Equation.3" ShapeID="_x0000_i1028" DrawAspect="Content" ObjectID="_1611602183" r:id="rId13"/>
         </w:object>
       </w:r>
       <w:r>
@@ -1554,7 +1803,6 @@
     <w:p/>
     <w:p>
       <w:r>
-        <w:lastRenderedPageBreak/>
         <w:br w:type="page"/>
       </w:r>
     </w:p>

</xml_diff>

<commit_message>
finished binary classifier hw
added rubrics for assignment grading
</commit_message>
<xml_diff>
--- a/BinaryClassifierHomework/Allee Machine Learning Binary classifier home work.docx
+++ b/BinaryClassifierHomework/Allee Machine Learning Binary classifier home work.docx
@@ -10,8 +10,13 @@
     <w:p/>
     <w:p>
       <w:r>
-        <w:t>Due:  Start of class  Feb</w:t>
-      </w:r>
+        <w:t xml:space="preserve">Due:  Start of </w:t>
+      </w:r>
+      <w:proofErr w:type="gramStart"/>
+      <w:r>
+        <w:t>class  Feb</w:t>
+      </w:r>
+      <w:proofErr w:type="gramEnd"/>
     </w:p>
     <w:p/>
     <w:p>
@@ -328,8 +333,14 @@
             <w:pPr>
               <w:pStyle w:val="ListParagraph"/>
               <w:ind w:left="0"/>
+              <w:rPr>
+                <w:highlight w:val="yellow"/>
+              </w:rPr>
             </w:pPr>
             <w:r>
+              <w:rPr>
+                <w:highlight w:val="yellow"/>
+              </w:rPr>
               <w:t>6</w:t>
             </w:r>
           </w:p>
@@ -342,8 +353,14 @@
             <w:pPr>
               <w:pStyle w:val="ListParagraph"/>
               <w:ind w:left="0"/>
+              <w:rPr>
+                <w:highlight w:val="yellow"/>
+              </w:rPr>
             </w:pPr>
             <w:r>
+              <w:rPr>
+                <w:highlight w:val="yellow"/>
+              </w:rPr>
               <w:t>0</w:t>
             </w:r>
           </w:p>
@@ -358,8 +375,14 @@
             <w:pPr>
               <w:pStyle w:val="ListParagraph"/>
               <w:ind w:left="0"/>
+              <w:rPr>
+                <w:highlight w:val="yellow"/>
+              </w:rPr>
             </w:pPr>
             <w:r>
+              <w:rPr>
+                <w:highlight w:val="yellow"/>
+              </w:rPr>
               <w:t>1</w:t>
             </w:r>
           </w:p>
@@ -372,8 +395,14 @@
             <w:pPr>
               <w:pStyle w:val="ListParagraph"/>
               <w:ind w:left="0"/>
+              <w:rPr>
+                <w:highlight w:val="yellow"/>
+              </w:rPr>
             </w:pPr>
             <w:r>
+              <w:rPr>
+                <w:highlight w:val="yellow"/>
+              </w:rPr>
               <w:t>3</w:t>
             </w:r>
           </w:p>
@@ -402,8 +431,14 @@
       <w:pPr>
         <w:pStyle w:val="ListParagraph"/>
         <w:ind w:left="1080"/>
-      </w:pPr>
-      <w:r>
+        <w:rPr>
+          <w:highlight w:val="yellow"/>
+        </w:rPr>
+      </w:pPr>
+      <w:r>
+        <w:rPr>
+          <w:highlight w:val="yellow"/>
+        </w:rPr>
         <w:t>9/10</w:t>
       </w:r>
     </w:p>
@@ -411,8 +446,14 @@
       <w:pPr>
         <w:pStyle w:val="ListParagraph"/>
         <w:ind w:left="1080"/>
-      </w:pPr>
-      <w:r>
+        <w:rPr>
+          <w:highlight w:val="yellow"/>
+        </w:rPr>
+      </w:pPr>
+      <w:r>
+        <w:rPr>
+          <w:highlight w:val="yellow"/>
+        </w:rPr>
         <w:t>1</w:t>
       </w:r>
     </w:p>
@@ -420,8 +461,14 @@
       <w:pPr>
         <w:pStyle w:val="ListParagraph"/>
         <w:ind w:left="1080"/>
-      </w:pPr>
-      <w:r>
+        <w:rPr>
+          <w:highlight w:val="yellow"/>
+        </w:rPr>
+      </w:pPr>
+      <w:r>
+        <w:rPr>
+          <w:highlight w:val="yellow"/>
+        </w:rPr>
         <w:t>6/7</w:t>
       </w:r>
     </w:p>
@@ -431,6 +478,9 @@
         <w:ind w:left="1080"/>
       </w:pPr>
       <w:r>
+        <w:rPr>
+          <w:highlight w:val="yellow"/>
+        </w:rPr>
         <w:t>1</w:t>
       </w:r>
     </w:p>
@@ -450,8 +500,14 @@
       <w:pPr>
         <w:pStyle w:val="ListParagraph"/>
         <w:ind w:left="1080"/>
-      </w:pPr>
-      <w:r>
+        <w:rPr>
+          <w:highlight w:val="yellow"/>
+        </w:rPr>
+      </w:pPr>
+      <w:r>
+        <w:rPr>
+          <w:highlight w:val="yellow"/>
+        </w:rPr>
         <w:t>.923</w:t>
       </w:r>
     </w:p>
@@ -461,6 +517,9 @@
         <w:ind w:left="1080"/>
       </w:pPr>
       <w:r>
+        <w:rPr>
+          <w:highlight w:val="yellow"/>
+        </w:rPr>
         <w:t>.9258</w:t>
       </w:r>
     </w:p>
@@ -508,9 +567,57 @@
             <w:pPr>
               <w:pStyle w:val="ListParagraph"/>
               <w:ind w:left="0"/>
+              <w:rPr>
+                <w:highlight w:val="yellow"/>
+              </w:rPr>
             </w:pPr>
             <w:r>
+              <w:rPr>
+                <w:highlight w:val="yellow"/>
+              </w:rPr>
               <w:t>5</w:t>
+            </w:r>
+          </w:p>
+        </w:tc>
+        <w:tc>
+          <w:tcPr>
+            <w:tcW w:w="4315" w:type="dxa"/>
+          </w:tcPr>
+          <w:p>
+            <w:pPr>
+              <w:pStyle w:val="ListParagraph"/>
+              <w:ind w:left="0"/>
+              <w:rPr>
+                <w:highlight w:val="yellow"/>
+              </w:rPr>
+            </w:pPr>
+            <w:r>
+              <w:rPr>
+                <w:highlight w:val="yellow"/>
+              </w:rPr>
+              <w:t>0</w:t>
+            </w:r>
+          </w:p>
+        </w:tc>
+      </w:tr>
+      <w:tr>
+        <w:tc>
+          <w:tcPr>
+            <w:tcW w:w="4315" w:type="dxa"/>
+          </w:tcPr>
+          <w:p>
+            <w:pPr>
+              <w:pStyle w:val="ListParagraph"/>
+              <w:ind w:left="0"/>
+              <w:rPr>
+                <w:highlight w:val="yellow"/>
+              </w:rPr>
+            </w:pPr>
+            <w:r>
+              <w:rPr>
+                <w:highlight w:val="yellow"/>
+              </w:rPr>
+              <w:t>4</w:t>
             </w:r>
           </w:p>
         </w:tc>
@@ -524,36 +631,9 @@
               <w:ind w:left="0"/>
             </w:pPr>
             <w:r>
-              <w:t>0</w:t>
-            </w:r>
-          </w:p>
-        </w:tc>
-      </w:tr>
-      <w:tr>
-        <w:tc>
-          <w:tcPr>
-            <w:tcW w:w="4315" w:type="dxa"/>
-          </w:tcPr>
-          <w:p>
-            <w:pPr>
-              <w:pStyle w:val="ListParagraph"/>
-              <w:ind w:left="0"/>
-            </w:pPr>
-            <w:r>
-              <w:t>4</w:t>
-            </w:r>
-          </w:p>
-        </w:tc>
-        <w:tc>
-          <w:tcPr>
-            <w:tcW w:w="4315" w:type="dxa"/>
-          </w:tcPr>
-          <w:p>
-            <w:pPr>
-              <w:pStyle w:val="ListParagraph"/>
-              <w:ind w:left="0"/>
-            </w:pPr>
-            <w:r>
+              <w:rPr>
+                <w:highlight w:val="yellow"/>
+              </w:rPr>
               <w:t>1</w:t>
             </w:r>
           </w:p>
@@ -582,8 +662,14 @@
       <w:pPr>
         <w:pStyle w:val="ListParagraph"/>
         <w:ind w:left="1080"/>
-      </w:pPr>
-      <w:r>
+        <w:rPr>
+          <w:highlight w:val="yellow"/>
+        </w:rPr>
+      </w:pPr>
+      <w:r>
+        <w:rPr>
+          <w:highlight w:val="yellow"/>
+        </w:rPr>
         <w:t>3/5</w:t>
       </w:r>
     </w:p>
@@ -591,8 +677,14 @@
       <w:pPr>
         <w:pStyle w:val="ListParagraph"/>
         <w:ind w:left="1080"/>
-      </w:pPr>
-      <w:r>
+        <w:rPr>
+          <w:highlight w:val="yellow"/>
+        </w:rPr>
+      </w:pPr>
+      <w:r>
+        <w:rPr>
+          <w:highlight w:val="yellow"/>
+        </w:rPr>
         <w:t>1</w:t>
       </w:r>
     </w:p>
@@ -600,8 +692,14 @@
       <w:pPr>
         <w:pStyle w:val="ListParagraph"/>
         <w:ind w:left="1080"/>
-      </w:pPr>
-      <w:r>
+        <w:rPr>
+          <w:highlight w:val="yellow"/>
+        </w:rPr>
+      </w:pPr>
+      <w:r>
+        <w:rPr>
+          <w:highlight w:val="yellow"/>
+        </w:rPr>
         <w:t>5/9</w:t>
       </w:r>
     </w:p>
@@ -611,6 +709,9 @@
         <w:ind w:left="1080"/>
       </w:pPr>
       <w:r>
+        <w:rPr>
+          <w:highlight w:val="yellow"/>
+        </w:rPr>
         <w:t>1</w:t>
       </w:r>
     </w:p>
@@ -630,8 +731,14 @@
       <w:pPr>
         <w:pStyle w:val="ListParagraph"/>
         <w:ind w:left="1080"/>
-      </w:pPr>
-      <w:r>
+        <w:rPr>
+          <w:highlight w:val="yellow"/>
+        </w:rPr>
+      </w:pPr>
+      <w:r>
+        <w:rPr>
+          <w:highlight w:val="yellow"/>
+        </w:rPr>
         <w:t>.714</w:t>
       </w:r>
     </w:p>
@@ -641,10 +748,11 @@
         <w:ind w:left="1080"/>
       </w:pPr>
       <w:r>
+        <w:rPr>
+          <w:highlight w:val="yellow"/>
+        </w:rPr>
         <w:t>.745</w:t>
       </w:r>
-      <w:bookmarkStart w:id="0" w:name="_GoBack"/>
-      <w:bookmarkEnd w:id="0"/>
     </w:p>
     <w:p>
       <w:pPr>
@@ -666,6 +774,18 @@
       </w:r>
       <w:r>
         <w:t xml:space="preserve">  Explain your choice.</w:t>
+      </w:r>
+    </w:p>
+    <w:p>
+      <w:pPr>
+        <w:pStyle w:val="ListParagraph"/>
+        <w:ind w:left="360"/>
+      </w:pPr>
+      <w:r>
+        <w:rPr>
+          <w:highlight w:val="yellow"/>
+        </w:rPr>
+        <w:t>I would prefer the first classifier because it had higher g and f scores. These scores seem to determine the overall score of the classifiers and the best one would have the highest score because you would want the highest sub scores in a given f and g score.</w:t>
       </w:r>
     </w:p>
     <w:p>
@@ -708,10 +828,10 @@
             <v:path o:extrusionok="f" gradientshapeok="t" o:connecttype="rect"/>
             <o:lock v:ext="edit" aspectratio="t"/>
           </v:shapetype>
-          <v:shape id="_x0000_i1025" type="#_x0000_t75" style="width:63.75pt;height:33.75pt" o:ole="">
+          <v:shape id="_x0000_i1037" type="#_x0000_t75" style="width:63.75pt;height:33.75pt" o:ole="">
             <v:imagedata r:id="rId5" o:title=""/>
           </v:shape>
-          <o:OLEObject Type="Embed" ProgID="Equation.3" ShapeID="_x0000_i1025" DrawAspect="Content" ObjectID="_1611602180" r:id="rId6"/>
+          <o:OLEObject Type="Embed" ProgID="Equation.3" ShapeID="_x0000_i1037" DrawAspect="Content" ObjectID="_1611913619" r:id="rId6"/>
         </w:object>
       </w:r>
     </w:p>
@@ -786,10 +906,10 @@
           <w:position w:val="-30"/>
         </w:rPr>
         <w:object w:dxaOrig="2260" w:dyaOrig="780" w14:anchorId="7077525B">
-          <v:shape id="_x0000_i1026" type="#_x0000_t75" style="width:113.25pt;height:39pt" o:ole="">
+          <v:shape id="_x0000_i1038" type="#_x0000_t75" style="width:113.25pt;height:39pt" o:ole="">
             <v:imagedata r:id="rId8" o:title=""/>
           </v:shape>
-          <o:OLEObject Type="Embed" ProgID="Equation.3" ShapeID="_x0000_i1026" DrawAspect="Content" ObjectID="_1611602181" r:id="rId9"/>
+          <o:OLEObject Type="Embed" ProgID="Equation.3" ShapeID="_x0000_i1038" DrawAspect="Content" ObjectID="_1611913620" r:id="rId9"/>
         </w:object>
       </w:r>
     </w:p>
@@ -799,17 +919,22 @@
         <w:t xml:space="preserve">a) </w:t>
       </w:r>
       <w:r>
-        <w:t xml:space="preserve">Fill in the following table using </w:t>
-      </w:r>
+        <w:t xml:space="preserve">Fill in the following table </w:t>
+      </w:r>
+      <w:proofErr w:type="gramStart"/>
+      <w:r>
+        <w:t xml:space="preserve">using </w:t>
+      </w:r>
+      <w:proofErr w:type="gramEnd"/>
       <w:r>
         <w:rPr>
           <w:position w:val="-30"/>
         </w:rPr>
         <w:object w:dxaOrig="1980" w:dyaOrig="780" w14:anchorId="2C9F6625">
-          <v:shape id="_x0000_i1027" type="#_x0000_t75" style="width:99pt;height:39pt" o:ole="">
+          <v:shape id="_x0000_i1039" type="#_x0000_t75" style="width:99pt;height:39pt" o:ole="">
             <v:imagedata r:id="rId10" o:title=""/>
           </v:shape>
-          <o:OLEObject Type="Embed" ProgID="Equation.3" ShapeID="_x0000_i1027" DrawAspect="Content" ObjectID="_1611602182" r:id="rId11"/>
+          <o:OLEObject Type="Embed" ProgID="Equation.3" ShapeID="_x0000_i1039" DrawAspect="Content" ObjectID="_1611913621" r:id="rId11"/>
         </w:object>
       </w:r>
       <w:r>
@@ -832,9 +957,9 @@
       <w:tblGrid>
         <w:gridCol w:w="482"/>
         <w:gridCol w:w="730"/>
-        <w:gridCol w:w="1357"/>
+        <w:gridCol w:w="2791"/>
         <w:gridCol w:w="1281"/>
-        <w:gridCol w:w="1133"/>
+        <w:gridCol w:w="3056"/>
       </w:tblGrid>
       <w:tr>
         <w:tc>
@@ -913,19 +1038,42 @@
           <w:tcPr>
             <w:tcW w:w="0" w:type="auto"/>
           </w:tcPr>
-          <w:p/>
-        </w:tc>
-        <w:tc>
-          <w:tcPr>
-            <w:tcW w:w="0" w:type="auto"/>
-          </w:tcPr>
-          <w:p/>
-        </w:tc>
-        <w:tc>
-          <w:tcPr>
-            <w:tcW w:w="0" w:type="auto"/>
-          </w:tcPr>
-          <w:p/>
+          <w:p>
+            <w:pPr>
+              <w:tabs>
+                <w:tab w:val="left" w:pos="750"/>
+              </w:tabs>
+            </w:pPr>
+            <w:r>
+              <w:t>0</w:t>
+            </w:r>
+            <w:r>
+              <w:t>.</w:t>
+            </w:r>
+            <w:r>
+              <w:t>017986209962091562</w:t>
+            </w:r>
+          </w:p>
+        </w:tc>
+        <w:tc>
+          <w:tcPr>
+            <w:tcW w:w="0" w:type="auto"/>
+          </w:tcPr>
+          <w:p>
+            <w:r>
+              <w:t>Red</w:t>
+            </w:r>
+          </w:p>
+        </w:tc>
+        <w:tc>
+          <w:tcPr>
+            <w:tcW w:w="0" w:type="auto"/>
+          </w:tcPr>
+          <w:p>
+            <w:r>
+              <w:t>0.01814992791780973</w:t>
+            </w:r>
+          </w:p>
         </w:tc>
       </w:tr>
       <w:tr>
@@ -953,19 +1101,31 @@
           <w:tcPr>
             <w:tcW w:w="0" w:type="auto"/>
           </w:tcPr>
-          <w:p/>
-        </w:tc>
-        <w:tc>
-          <w:tcPr>
-            <w:tcW w:w="0" w:type="auto"/>
-          </w:tcPr>
-          <w:p/>
-        </w:tc>
-        <w:tc>
-          <w:tcPr>
-            <w:tcW w:w="0" w:type="auto"/>
-          </w:tcPr>
-          <w:p/>
+          <w:p>
+            <w:r>
+              <w:t>0.017986209962091562</w:t>
+            </w:r>
+          </w:p>
+        </w:tc>
+        <w:tc>
+          <w:tcPr>
+            <w:tcW w:w="0" w:type="auto"/>
+          </w:tcPr>
+          <w:p>
+            <w:r>
+              <w:t>Red</w:t>
+            </w:r>
+          </w:p>
+        </w:tc>
+        <w:tc>
+          <w:tcPr>
+            <w:tcW w:w="0" w:type="auto"/>
+          </w:tcPr>
+          <w:p>
+            <w:r>
+              <w:t>0.01814992791780973</w:t>
+            </w:r>
+          </w:p>
         </w:tc>
       </w:tr>
       <w:tr>
@@ -993,19 +1153,31 @@
           <w:tcPr>
             <w:tcW w:w="0" w:type="auto"/>
           </w:tcPr>
-          <w:p/>
-        </w:tc>
-        <w:tc>
-          <w:tcPr>
-            <w:tcW w:w="0" w:type="auto"/>
-          </w:tcPr>
-          <w:p/>
-        </w:tc>
-        <w:tc>
-          <w:tcPr>
-            <w:tcW w:w="0" w:type="auto"/>
-          </w:tcPr>
-          <w:p/>
+          <w:p>
+            <w:r>
+              <w:t>0.11920292202211755</w:t>
+            </w:r>
+          </w:p>
+        </w:tc>
+        <w:tc>
+          <w:tcPr>
+            <w:tcW w:w="0" w:type="auto"/>
+          </w:tcPr>
+          <w:p>
+            <w:r>
+              <w:t>Red</w:t>
+            </w:r>
+          </w:p>
+        </w:tc>
+        <w:tc>
+          <w:tcPr>
+            <w:tcW w:w="0" w:type="auto"/>
+          </w:tcPr>
+          <w:p>
+            <w:r>
+              <w:t>0.12692801104297252</w:t>
+            </w:r>
+          </w:p>
         </w:tc>
       </w:tr>
       <w:tr>
@@ -1033,19 +1205,31 @@
           <w:tcPr>
             <w:tcW w:w="0" w:type="auto"/>
           </w:tcPr>
-          <w:p/>
-        </w:tc>
-        <w:tc>
-          <w:tcPr>
-            <w:tcW w:w="0" w:type="auto"/>
-          </w:tcPr>
-          <w:p/>
-        </w:tc>
-        <w:tc>
-          <w:tcPr>
-            <w:tcW w:w="0" w:type="auto"/>
-          </w:tcPr>
-          <w:p/>
+          <w:p>
+            <w:r>
+              <w:t>0.8807970779778825</w:t>
+            </w:r>
+          </w:p>
+        </w:tc>
+        <w:tc>
+          <w:tcPr>
+            <w:tcW w:w="0" w:type="auto"/>
+          </w:tcPr>
+          <w:p>
+            <w:r>
+              <w:t>blue</w:t>
+            </w:r>
+          </w:p>
+        </w:tc>
+        <w:tc>
+          <w:tcPr>
+            <w:tcW w:w="0" w:type="auto"/>
+          </w:tcPr>
+          <w:p>
+            <w:r>
+              <w:t>0.12692801104297238</w:t>
+            </w:r>
+          </w:p>
         </w:tc>
       </w:tr>
       <w:tr>
@@ -1073,19 +1257,31 @@
           <w:tcPr>
             <w:tcW w:w="0" w:type="auto"/>
           </w:tcPr>
-          <w:p/>
-        </w:tc>
-        <w:tc>
-          <w:tcPr>
-            <w:tcW w:w="0" w:type="auto"/>
-          </w:tcPr>
-          <w:p/>
-        </w:tc>
-        <w:tc>
-          <w:tcPr>
-            <w:tcW w:w="0" w:type="auto"/>
-          </w:tcPr>
-          <w:p/>
+          <w:p>
+            <w:r>
+              <w:t>0.9820137900379085</w:t>
+            </w:r>
+          </w:p>
+        </w:tc>
+        <w:tc>
+          <w:tcPr>
+            <w:tcW w:w="0" w:type="auto"/>
+          </w:tcPr>
+          <w:p>
+            <w:r>
+              <w:t>blue</w:t>
+            </w:r>
+          </w:p>
+        </w:tc>
+        <w:tc>
+          <w:tcPr>
+            <w:tcW w:w="0" w:type="auto"/>
+          </w:tcPr>
+          <w:p>
+            <w:r>
+              <w:t>0.01814992791780973</w:t>
+            </w:r>
+          </w:p>
         </w:tc>
       </w:tr>
       <w:tr>
@@ -1113,19 +1309,34 @@
           <w:tcPr>
             <w:tcW w:w="0" w:type="auto"/>
           </w:tcPr>
-          <w:p/>
-        </w:tc>
-        <w:tc>
-          <w:tcPr>
-            <w:tcW w:w="0" w:type="auto"/>
-          </w:tcPr>
-          <w:p/>
-        </w:tc>
-        <w:tc>
-          <w:tcPr>
-            <w:tcW w:w="0" w:type="auto"/>
-          </w:tcPr>
-          <w:p/>
+          <w:p>
+            <w:r>
+              <w:t>0.9996646498695335</w:t>
+            </w:r>
+          </w:p>
+        </w:tc>
+        <w:tc>
+          <w:tcPr>
+            <w:tcW w:w="0" w:type="auto"/>
+          </w:tcPr>
+          <w:p>
+            <w:r>
+              <w:t>blue</w:t>
+            </w:r>
+          </w:p>
+        </w:tc>
+        <w:tc>
+          <w:tcPr>
+            <w:tcW w:w="0" w:type="auto"/>
+          </w:tcPr>
+          <w:p>
+            <w:pPr>
+              <w:jc w:val="center"/>
+            </w:pPr>
+            <w:r>
+              <w:t>0.00033540637289577373</w:t>
+            </w:r>
+          </w:p>
         </w:tc>
       </w:tr>
       <w:tr>
@@ -1153,19 +1364,31 @@
           <w:tcPr>
             <w:tcW w:w="0" w:type="auto"/>
           </w:tcPr>
-          <w:p/>
-        </w:tc>
-        <w:tc>
-          <w:tcPr>
-            <w:tcW w:w="0" w:type="auto"/>
-          </w:tcPr>
-          <w:p/>
-        </w:tc>
-        <w:tc>
-          <w:tcPr>
-            <w:tcW w:w="0" w:type="auto"/>
-          </w:tcPr>
-          <w:p/>
+          <w:p>
+            <w:r>
+              <w:t>0.9999991684719723</w:t>
+            </w:r>
+          </w:p>
+        </w:tc>
+        <w:tc>
+          <w:tcPr>
+            <w:tcW w:w="0" w:type="auto"/>
+          </w:tcPr>
+          <w:p>
+            <w:r>
+              <w:t>blue</w:t>
+            </w:r>
+          </w:p>
+        </w:tc>
+        <w:tc>
+          <w:tcPr>
+            <w:tcW w:w="0" w:type="auto"/>
+          </w:tcPr>
+          <w:p>
+            <w:r>
+              <w:t>8.315283733756919e-07</w:t>
+            </w:r>
+          </w:p>
         </w:tc>
       </w:tr>
       <w:tr>
@@ -1193,19 +1416,31 @@
           <w:tcPr>
             <w:tcW w:w="0" w:type="auto"/>
           </w:tcPr>
-          <w:p/>
-        </w:tc>
-        <w:tc>
-          <w:tcPr>
-            <w:tcW w:w="0" w:type="auto"/>
-          </w:tcPr>
-          <w:p/>
-        </w:tc>
-        <w:tc>
-          <w:tcPr>
-            <w:tcW w:w="0" w:type="auto"/>
-          </w:tcPr>
-          <w:p/>
+          <w:p>
+            <w:r>
+              <w:t>0.9999999997210532</w:t>
+            </w:r>
+          </w:p>
+        </w:tc>
+        <w:tc>
+          <w:tcPr>
+            <w:tcW w:w="0" w:type="auto"/>
+          </w:tcPr>
+          <w:p>
+            <w:r>
+              <w:t>blue</w:t>
+            </w:r>
+          </w:p>
+        </w:tc>
+        <w:tc>
+          <w:tcPr>
+            <w:tcW w:w="0" w:type="auto"/>
+          </w:tcPr>
+          <w:p>
+            <w:r>
+              <w:t>2.7894675462274766e-10</w:t>
+            </w:r>
+          </w:p>
         </w:tc>
       </w:tr>
       <w:tr>
@@ -1233,19 +1468,36 @@
           <w:tcPr>
             <w:tcW w:w="0" w:type="auto"/>
           </w:tcPr>
-          <w:p/>
-        </w:tc>
-        <w:tc>
-          <w:tcPr>
-            <w:tcW w:w="0" w:type="auto"/>
-          </w:tcPr>
-          <w:p/>
-        </w:tc>
-        <w:tc>
-          <w:tcPr>
-            <w:tcW w:w="0" w:type="auto"/>
-          </w:tcPr>
-          <w:p/>
+          <w:p>
+            <w:r>
+              <w:t>9999999999622486</w:t>
+            </w:r>
+          </w:p>
+        </w:tc>
+        <w:tc>
+          <w:tcPr>
+            <w:tcW w:w="0" w:type="auto"/>
+          </w:tcPr>
+          <w:p>
+            <w:r>
+              <w:t>blue</w:t>
+            </w:r>
+          </w:p>
+        </w:tc>
+        <w:tc>
+          <w:tcPr>
+            <w:tcW w:w="0" w:type="auto"/>
+          </w:tcPr>
+          <w:p>
+            <w:pPr>
+              <w:tabs>
+                <w:tab w:val="left" w:pos="960"/>
+              </w:tabs>
+            </w:pPr>
+            <w:r>
+              <w:t>3.775135759625163e-11</w:t>
+            </w:r>
+          </w:p>
         </w:tc>
       </w:tr>
       <w:tr>
@@ -1273,19 +1525,31 @@
           <w:tcPr>
             <w:tcW w:w="0" w:type="auto"/>
           </w:tcPr>
-          <w:p/>
-        </w:tc>
-        <w:tc>
-          <w:tcPr>
-            <w:tcW w:w="0" w:type="auto"/>
-          </w:tcPr>
-          <w:p/>
-        </w:tc>
-        <w:tc>
-          <w:tcPr>
-            <w:tcW w:w="0" w:type="auto"/>
-          </w:tcPr>
-          <w:p/>
+          <w:p>
+            <w:r>
+              <w:t>0.9999999999948909</w:t>
+            </w:r>
+          </w:p>
+        </w:tc>
+        <w:tc>
+          <w:tcPr>
+            <w:tcW w:w="0" w:type="auto"/>
+          </w:tcPr>
+          <w:p>
+            <w:r>
+              <w:t>blue</w:t>
+            </w:r>
+          </w:p>
+        </w:tc>
+        <w:tc>
+          <w:tcPr>
+            <w:tcW w:w="0" w:type="auto"/>
+          </w:tcPr>
+          <w:p>
+            <w:r>
+              <w:t>5.1091353370355594e-12</w:t>
+            </w:r>
+          </w:p>
         </w:tc>
       </w:tr>
     </w:tbl>
@@ -1295,20 +1559,34 @@
         <w:t>b) Compute the average log-loss</w:t>
       </w:r>
     </w:p>
+    <w:p>
+      <w:r>
+        <w:rPr>
+          <w:highlight w:val="yellow"/>
+        </w:rPr>
+        <w:lastRenderedPageBreak/>
+        <w:t>0.03429356045138339</w:t>
+      </w:r>
+    </w:p>
     <w:p/>
     <w:p>
       <w:r>
-        <w:t xml:space="preserve">c) Fill in the following table using </w:t>
-      </w:r>
+        <w:t xml:space="preserve">c) Fill in the following table </w:t>
+      </w:r>
+      <w:proofErr w:type="gramStart"/>
+      <w:r>
+        <w:t xml:space="preserve">using </w:t>
+      </w:r>
+      <w:proofErr w:type="gramEnd"/>
       <w:r>
         <w:rPr>
           <w:position w:val="-30"/>
         </w:rPr>
         <w:object w:dxaOrig="2000" w:dyaOrig="780" w14:anchorId="7A1E614B">
-          <v:shape id="_x0000_i1028" type="#_x0000_t75" style="width:99.75pt;height:39pt" o:ole="">
+          <v:shape id="_x0000_i1040" type="#_x0000_t75" style="width:99.75pt;height:39pt" o:ole="">
             <v:imagedata r:id="rId12" o:title=""/>
           </v:shape>
-          <o:OLEObject Type="Embed" ProgID="Equation.3" ShapeID="_x0000_i1028" DrawAspect="Content" ObjectID="_1611602183" r:id="rId13"/>
+          <o:OLEObject Type="Embed" ProgID="Equation.3" ShapeID="_x0000_i1040" DrawAspect="Content" ObjectID="_1611913622" r:id="rId13"/>
         </w:object>
       </w:r>
       <w:r>
@@ -1331,9 +1609,9 @@
       <w:tblGrid>
         <w:gridCol w:w="482"/>
         <w:gridCol w:w="730"/>
-        <w:gridCol w:w="1357"/>
+        <w:gridCol w:w="3056"/>
         <w:gridCol w:w="1281"/>
-        <w:gridCol w:w="1133"/>
+        <w:gridCol w:w="3056"/>
       </w:tblGrid>
       <w:tr>
         <w:tc>
@@ -1412,19 +1690,31 @@
           <w:tcPr>
             <w:tcW w:w="0" w:type="auto"/>
           </w:tcPr>
-          <w:p/>
-        </w:tc>
-        <w:tc>
-          <w:tcPr>
-            <w:tcW w:w="0" w:type="auto"/>
-          </w:tcPr>
-          <w:p/>
-        </w:tc>
-        <w:tc>
-          <w:tcPr>
-            <w:tcW w:w="0" w:type="auto"/>
-          </w:tcPr>
-          <w:p/>
+          <w:p>
+            <w:r>
+              <w:t>4.5397868702434415e-05</w:t>
+            </w:r>
+          </w:p>
+        </w:tc>
+        <w:tc>
+          <w:tcPr>
+            <w:tcW w:w="0" w:type="auto"/>
+          </w:tcPr>
+          <w:p>
+            <w:r>
+              <w:t>Red</w:t>
+            </w:r>
+          </w:p>
+        </w:tc>
+        <w:tc>
+          <w:tcPr>
+            <w:tcW w:w="0" w:type="auto"/>
+          </w:tcPr>
+          <w:p>
+            <w:r>
+              <w:t>4.539889921682063e-05</w:t>
+            </w:r>
+          </w:p>
         </w:tc>
       </w:tr>
       <w:tr>
@@ -1452,19 +1742,31 @@
           <w:tcPr>
             <w:tcW w:w="0" w:type="auto"/>
           </w:tcPr>
-          <w:p/>
-        </w:tc>
-        <w:tc>
-          <w:tcPr>
-            <w:tcW w:w="0" w:type="auto"/>
-          </w:tcPr>
-          <w:p/>
-        </w:tc>
-        <w:tc>
-          <w:tcPr>
-            <w:tcW w:w="0" w:type="auto"/>
-          </w:tcPr>
-          <w:p/>
+          <w:p>
+            <w:r>
+              <w:t>4.5397868702434415e-05</w:t>
+            </w:r>
+          </w:p>
+        </w:tc>
+        <w:tc>
+          <w:tcPr>
+            <w:tcW w:w="0" w:type="auto"/>
+          </w:tcPr>
+          <w:p>
+            <w:r>
+              <w:t>Red</w:t>
+            </w:r>
+          </w:p>
+        </w:tc>
+        <w:tc>
+          <w:tcPr>
+            <w:tcW w:w="0" w:type="auto"/>
+          </w:tcPr>
+          <w:p>
+            <w:r>
+              <w:t>4.539889921682063e-05</w:t>
+            </w:r>
+          </w:p>
         </w:tc>
       </w:tr>
       <w:tr>
@@ -1492,19 +1794,31 @@
           <w:tcPr>
             <w:tcW w:w="0" w:type="auto"/>
           </w:tcPr>
-          <w:p/>
-        </w:tc>
-        <w:tc>
-          <w:tcPr>
-            <w:tcW w:w="0" w:type="auto"/>
-          </w:tcPr>
-          <w:p/>
-        </w:tc>
-        <w:tc>
-          <w:tcPr>
-            <w:tcW w:w="0" w:type="auto"/>
-          </w:tcPr>
-          <w:p/>
+          <w:p>
+            <w:r>
+              <w:t>0.00033535013046647827</w:t>
+            </w:r>
+          </w:p>
+        </w:tc>
+        <w:tc>
+          <w:tcPr>
+            <w:tcW w:w="0" w:type="auto"/>
+          </w:tcPr>
+          <w:p>
+            <w:r>
+              <w:t>Red</w:t>
+            </w:r>
+          </w:p>
+        </w:tc>
+        <w:tc>
+          <w:tcPr>
+            <w:tcW w:w="0" w:type="auto"/>
+          </w:tcPr>
+          <w:p>
+            <w:r>
+              <w:t>0.00033540637289577373</w:t>
+            </w:r>
+          </w:p>
         </w:tc>
       </w:tr>
       <w:tr>
@@ -1532,19 +1846,31 @@
           <w:tcPr>
             <w:tcW w:w="0" w:type="auto"/>
           </w:tcPr>
-          <w:p/>
-        </w:tc>
-        <w:tc>
-          <w:tcPr>
-            <w:tcW w:w="0" w:type="auto"/>
-          </w:tcPr>
-          <w:p/>
-        </w:tc>
-        <w:tc>
-          <w:tcPr>
-            <w:tcW w:w="0" w:type="auto"/>
-          </w:tcPr>
-          <w:p/>
+          <w:p>
+            <w:r>
+              <w:t>0.017986209962091562</w:t>
+            </w:r>
+          </w:p>
+        </w:tc>
+        <w:tc>
+          <w:tcPr>
+            <w:tcW w:w="0" w:type="auto"/>
+          </w:tcPr>
+          <w:p>
+            <w:r>
+              <w:t>Red</w:t>
+            </w:r>
+          </w:p>
+        </w:tc>
+        <w:tc>
+          <w:tcPr>
+            <w:tcW w:w="0" w:type="auto"/>
+          </w:tcPr>
+          <w:p>
+            <w:r>
+              <w:t>0.01814992791780973</w:t>
+            </w:r>
+          </w:p>
         </w:tc>
       </w:tr>
       <w:tr>
@@ -1572,19 +1898,31 @@
           <w:tcPr>
             <w:tcW w:w="0" w:type="auto"/>
           </w:tcPr>
-          <w:p/>
-        </w:tc>
-        <w:tc>
-          <w:tcPr>
-            <w:tcW w:w="0" w:type="auto"/>
-          </w:tcPr>
-          <w:p/>
-        </w:tc>
-        <w:tc>
-          <w:tcPr>
-            <w:tcW w:w="0" w:type="auto"/>
-          </w:tcPr>
-          <w:p/>
+          <w:p>
+            <w:r>
+              <w:t>0.11920292202211755</w:t>
+            </w:r>
+          </w:p>
+        </w:tc>
+        <w:tc>
+          <w:tcPr>
+            <w:tcW w:w="0" w:type="auto"/>
+          </w:tcPr>
+          <w:p>
+            <w:r>
+              <w:t>Red</w:t>
+            </w:r>
+          </w:p>
+        </w:tc>
+        <w:tc>
+          <w:tcPr>
+            <w:tcW w:w="0" w:type="auto"/>
+          </w:tcPr>
+          <w:p>
+            <w:r>
+              <w:t>0.12692801104297252</w:t>
+            </w:r>
+          </w:p>
         </w:tc>
       </w:tr>
       <w:tr>
@@ -1612,19 +1950,31 @@
           <w:tcPr>
             <w:tcW w:w="0" w:type="auto"/>
           </w:tcPr>
-          <w:p/>
-        </w:tc>
-        <w:tc>
-          <w:tcPr>
-            <w:tcW w:w="0" w:type="auto"/>
-          </w:tcPr>
-          <w:p/>
-        </w:tc>
-        <w:tc>
-          <w:tcPr>
-            <w:tcW w:w="0" w:type="auto"/>
-          </w:tcPr>
-          <w:p/>
+          <w:p>
+            <w:r>
+              <w:t>0.8807970779778825</w:t>
+            </w:r>
+          </w:p>
+        </w:tc>
+        <w:tc>
+          <w:tcPr>
+            <w:tcW w:w="0" w:type="auto"/>
+          </w:tcPr>
+          <w:p>
+            <w:r>
+              <w:t>Blue</w:t>
+            </w:r>
+          </w:p>
+        </w:tc>
+        <w:tc>
+          <w:tcPr>
+            <w:tcW w:w="0" w:type="auto"/>
+          </w:tcPr>
+          <w:p>
+            <w:r>
+              <w:t>0.12692801104297238</w:t>
+            </w:r>
+          </w:p>
         </w:tc>
       </w:tr>
       <w:tr>
@@ -1652,19 +2002,31 @@
           <w:tcPr>
             <w:tcW w:w="0" w:type="auto"/>
           </w:tcPr>
-          <w:p/>
-        </w:tc>
-        <w:tc>
-          <w:tcPr>
-            <w:tcW w:w="0" w:type="auto"/>
-          </w:tcPr>
-          <w:p/>
-        </w:tc>
-        <w:tc>
-          <w:tcPr>
-            <w:tcW w:w="0" w:type="auto"/>
-          </w:tcPr>
-          <w:p/>
+          <w:p>
+            <w:r>
+              <w:t>0.9996646498695335</w:t>
+            </w:r>
+          </w:p>
+        </w:tc>
+        <w:tc>
+          <w:tcPr>
+            <w:tcW w:w="0" w:type="auto"/>
+          </w:tcPr>
+          <w:p>
+            <w:r>
+              <w:t>Blue</w:t>
+            </w:r>
+          </w:p>
+        </w:tc>
+        <w:tc>
+          <w:tcPr>
+            <w:tcW w:w="0" w:type="auto"/>
+          </w:tcPr>
+          <w:p>
+            <w:r>
+              <w:t>0.00033540637289577373</w:t>
+            </w:r>
+          </w:p>
         </w:tc>
       </w:tr>
       <w:tr>
@@ -1692,19 +2054,31 @@
           <w:tcPr>
             <w:tcW w:w="0" w:type="auto"/>
           </w:tcPr>
-          <w:p/>
-        </w:tc>
-        <w:tc>
-          <w:tcPr>
-            <w:tcW w:w="0" w:type="auto"/>
-          </w:tcPr>
-          <w:p/>
-        </w:tc>
-        <w:tc>
-          <w:tcPr>
-            <w:tcW w:w="0" w:type="auto"/>
-          </w:tcPr>
-          <w:p/>
+          <w:p>
+            <w:r>
+              <w:t>0.9999998874648379</w:t>
+            </w:r>
+          </w:p>
+        </w:tc>
+        <w:tc>
+          <w:tcPr>
+            <w:tcW w:w="0" w:type="auto"/>
+          </w:tcPr>
+          <w:p>
+            <w:r>
+              <w:t>Blue</w:t>
+            </w:r>
+          </w:p>
+        </w:tc>
+        <w:tc>
+          <w:tcPr>
+            <w:tcW w:w="0" w:type="auto"/>
+          </w:tcPr>
+          <w:p>
+            <w:r>
+              <w:t>1.1253516840995767e-07</w:t>
+            </w:r>
+          </w:p>
         </w:tc>
       </w:tr>
       <w:tr>
@@ -1732,19 +2106,31 @@
           <w:tcPr>
             <w:tcW w:w="0" w:type="auto"/>
           </w:tcPr>
-          <w:p/>
-        </w:tc>
-        <w:tc>
-          <w:tcPr>
-            <w:tcW w:w="0" w:type="auto"/>
-          </w:tcPr>
-          <w:p/>
-        </w:tc>
-        <w:tc>
-          <w:tcPr>
-            <w:tcW w:w="0" w:type="auto"/>
-          </w:tcPr>
-          <w:p/>
+          <w:p>
+            <w:r>
+              <w:t>0.9999999847700205</w:t>
+            </w:r>
+          </w:p>
+        </w:tc>
+        <w:tc>
+          <w:tcPr>
+            <w:tcW w:w="0" w:type="auto"/>
+          </w:tcPr>
+          <w:p>
+            <w:r>
+              <w:t>Blue</w:t>
+            </w:r>
+          </w:p>
+        </w:tc>
+        <w:tc>
+          <w:tcPr>
+            <w:tcW w:w="0" w:type="auto"/>
+          </w:tcPr>
+          <w:p>
+            <w:r>
+              <w:t>1.5229979615740706e-08</w:t>
+            </w:r>
+          </w:p>
         </w:tc>
       </w:tr>
       <w:tr>
@@ -1772,19 +2158,31 @@
           <w:tcPr>
             <w:tcW w:w="0" w:type="auto"/>
           </w:tcPr>
-          <w:p/>
-        </w:tc>
-        <w:tc>
-          <w:tcPr>
-            <w:tcW w:w="0" w:type="auto"/>
-          </w:tcPr>
-          <w:p/>
-        </w:tc>
-        <w:tc>
-          <w:tcPr>
-            <w:tcW w:w="0" w:type="auto"/>
-          </w:tcPr>
-          <w:p/>
+          <w:p>
+            <w:r>
+              <w:t>0.9999999979388464</w:t>
+            </w:r>
+          </w:p>
+        </w:tc>
+        <w:tc>
+          <w:tcPr>
+            <w:tcW w:w="0" w:type="auto"/>
+          </w:tcPr>
+          <w:p>
+            <w:r>
+              <w:t>Blue</w:t>
+            </w:r>
+          </w:p>
+        </w:tc>
+        <w:tc>
+          <w:tcPr>
+            <w:tcW w:w="0" w:type="auto"/>
+          </w:tcPr>
+          <w:p>
+            <w:r>
+              <w:t>2.0611535832696244e-09</w:t>
+            </w:r>
+          </w:p>
         </w:tc>
       </w:tr>
     </w:tbl>
@@ -1794,16 +2192,23 @@
         <w:t>d) Compute the average log-loss</w:t>
       </w:r>
     </w:p>
+    <w:p>
+      <w:r>
+        <w:rPr>
+          <w:highlight w:val="yellow"/>
+        </w:rPr>
+        <w:t>0.03030752115269793</w:t>
+      </w:r>
+    </w:p>
+    <w:p>
+      <w:r>
+        <w:t>e) Based on the average log-loss, which classifier do you prefer?</w:t>
+      </w:r>
+    </w:p>
     <w:p/>
     <w:p>
       <w:r>
-        <w:t>e) Based on the average log-loss, which classifier do you prefer?</w:t>
-      </w:r>
-    </w:p>
-    <w:p/>
-    <w:p>
-      <w:r>
-        <w:br w:type="page"/>
+        <w:t xml:space="preserve">Considering that less log loss is better I would pick the second classifier because it is a tiny bit less than the other. </w:t>
       </w:r>
     </w:p>
     <w:p>
@@ -1816,7 +2221,6 @@
         <w:rPr>
           <w:b/>
         </w:rPr>
-        <w:lastRenderedPageBreak/>
         <w:t>DATA SET 2</w:t>
       </w:r>
     </w:p>
@@ -2164,6 +2568,108 @@
         <w:t>Create the confusion matrix for data set 2.</w:t>
       </w:r>
     </w:p>
+    <w:tbl>
+      <w:tblPr>
+        <w:tblStyle w:val="TableGrid"/>
+        <w:tblW w:w="0" w:type="auto"/>
+        <w:tblInd w:w="1080" w:type="dxa"/>
+        <w:tblLook w:val="04A0" w:firstRow="1" w:lastRow="0" w:firstColumn="1" w:lastColumn="0" w:noHBand="0" w:noVBand="1"/>
+      </w:tblPr>
+      <w:tblGrid>
+        <w:gridCol w:w="3775"/>
+        <w:gridCol w:w="3775"/>
+      </w:tblGrid>
+      <w:tr>
+        <w:tc>
+          <w:tcPr>
+            <w:tcW w:w="4315" w:type="dxa"/>
+          </w:tcPr>
+          <w:p>
+            <w:pPr>
+              <w:pStyle w:val="ListParagraph"/>
+              <w:ind w:left="0"/>
+              <w:rPr>
+                <w:highlight w:val="yellow"/>
+              </w:rPr>
+            </w:pPr>
+            <w:r>
+              <w:rPr>
+                <w:highlight w:val="yellow"/>
+              </w:rPr>
+              <w:t>6</w:t>
+            </w:r>
+          </w:p>
+        </w:tc>
+        <w:tc>
+          <w:tcPr>
+            <w:tcW w:w="4315" w:type="dxa"/>
+          </w:tcPr>
+          <w:p>
+            <w:pPr>
+              <w:pStyle w:val="ListParagraph"/>
+              <w:ind w:left="0"/>
+              <w:rPr>
+                <w:highlight w:val="yellow"/>
+              </w:rPr>
+            </w:pPr>
+            <w:r>
+              <w:rPr>
+                <w:highlight w:val="yellow"/>
+              </w:rPr>
+              <w:t>1</w:t>
+            </w:r>
+          </w:p>
+        </w:tc>
+      </w:tr>
+      <w:tr>
+        <w:tc>
+          <w:tcPr>
+            <w:tcW w:w="4315" w:type="dxa"/>
+          </w:tcPr>
+          <w:p>
+            <w:pPr>
+              <w:pStyle w:val="ListParagraph"/>
+              <w:ind w:left="0"/>
+              <w:rPr>
+                <w:highlight w:val="yellow"/>
+              </w:rPr>
+            </w:pPr>
+            <w:r>
+              <w:rPr>
+                <w:highlight w:val="yellow"/>
+              </w:rPr>
+              <w:t>4</w:t>
+            </w:r>
+          </w:p>
+        </w:tc>
+        <w:tc>
+          <w:tcPr>
+            <w:tcW w:w="4315" w:type="dxa"/>
+          </w:tcPr>
+          <w:p>
+            <w:pPr>
+              <w:pStyle w:val="ListParagraph"/>
+              <w:ind w:left="0"/>
+              <w:rPr>
+                <w:highlight w:val="yellow"/>
+              </w:rPr>
+            </w:pPr>
+            <w:r>
+              <w:rPr>
+                <w:highlight w:val="yellow"/>
+              </w:rPr>
+              <w:t>2</w:t>
+            </w:r>
+          </w:p>
+        </w:tc>
+      </w:tr>
+    </w:tbl>
+    <w:p>
+      <w:pPr>
+        <w:pStyle w:val="ListParagraph"/>
+        <w:ind w:left="1080"/>
+      </w:pPr>
+    </w:p>
     <w:p>
       <w:pPr>
         <w:pStyle w:val="ListParagraph"/>
@@ -2179,6 +2685,63 @@
     <w:p>
       <w:pPr>
         <w:pStyle w:val="ListParagraph"/>
+        <w:ind w:left="1080"/>
+        <w:rPr>
+          <w:highlight w:val="yellow"/>
+        </w:rPr>
+      </w:pPr>
+      <w:r>
+        <w:rPr>
+          <w:highlight w:val="yellow"/>
+        </w:rPr>
+        <w:t>8/13</w:t>
+      </w:r>
+    </w:p>
+    <w:p>
+      <w:pPr>
+        <w:pStyle w:val="ListParagraph"/>
+        <w:ind w:left="1080"/>
+        <w:rPr>
+          <w:highlight w:val="yellow"/>
+        </w:rPr>
+      </w:pPr>
+      <w:r>
+        <w:rPr>
+          <w:highlight w:val="yellow"/>
+        </w:rPr>
+        <w:t>.8571</w:t>
+      </w:r>
+    </w:p>
+    <w:p>
+      <w:pPr>
+        <w:pStyle w:val="ListParagraph"/>
+        <w:ind w:left="1080"/>
+        <w:rPr>
+          <w:highlight w:val="yellow"/>
+        </w:rPr>
+      </w:pPr>
+      <w:r>
+        <w:rPr>
+          <w:highlight w:val="yellow"/>
+        </w:rPr>
+        <w:t>.6</w:t>
+      </w:r>
+    </w:p>
+    <w:p>
+      <w:pPr>
+        <w:pStyle w:val="ListParagraph"/>
+        <w:ind w:left="1080"/>
+      </w:pPr>
+      <w:r>
+        <w:rPr>
+          <w:highlight w:val="yellow"/>
+        </w:rPr>
+        <w:t>2/3</w:t>
+      </w:r>
+    </w:p>
+    <w:p>
+      <w:pPr>
+        <w:pStyle w:val="ListParagraph"/>
         <w:numPr>
           <w:ilvl w:val="1"/>
           <w:numId w:val="1"/>
@@ -2188,7 +2751,37 @@
         <w:t>Compute the F and G score</w:t>
       </w:r>
     </w:p>
-    <w:p/>
+    <w:p>
+      <w:pPr>
+        <w:pStyle w:val="ListParagraph"/>
+        <w:ind w:left="1080"/>
+        <w:rPr>
+          <w:highlight w:val="yellow"/>
+        </w:rPr>
+      </w:pPr>
+      <w:r>
+        <w:rPr>
+          <w:highlight w:val="yellow"/>
+        </w:rPr>
+        <w:t>.7057</w:t>
+      </w:r>
+    </w:p>
+    <w:p>
+      <w:pPr>
+        <w:pStyle w:val="ListParagraph"/>
+        <w:ind w:left="1080"/>
+      </w:pPr>
+      <w:r>
+        <w:rPr>
+          <w:highlight w:val="yellow"/>
+        </w:rPr>
+        <w:t>.7171192</w:t>
+      </w:r>
+    </w:p>
+    <w:p>
+      <w:bookmarkStart w:id="0" w:name="_GoBack"/>
+      <w:bookmarkEnd w:id="0"/>
+    </w:p>
     <w:sectPr>
       <w:pgSz w:w="12240" w:h="15840"/>
       <w:pgMar w:top="1440" w:right="1800" w:bottom="1440" w:left="1800" w:header="720" w:footer="720" w:gutter="0"/>

</xml_diff>